<commit_message>
final raw seed calculation from ln(seed + 1)
</commit_message>
<xml_diff>
--- a/Comments on the July 20 draft of the thesis.docx
+++ b/Comments on the July 20 draft of the thesis.docx
@@ -1,6 +1,6 @@
 
 <file path=word/document.xml><?xml version="1.0" encoding="utf-8"?>
-<w:document xmlns:wpc="http://schemas.microsoft.com/office/word/2010/wordprocessingCanvas" xmlns:cx="http://schemas.microsoft.com/office/drawing/2014/chartex" xmlns:cx1="http://schemas.microsoft.com/office/drawing/2015/9/8/chartex" xmlns:cx2="http://schemas.microsoft.com/office/drawing/2015/10/21/chartex" xmlns:cx3="http://schemas.microsoft.com/office/drawing/2016/5/9/chartex" xmlns:cx4="http://schemas.microsoft.com/office/drawing/2016/5/10/chartex" xmlns:cx5="http://schemas.microsoft.com/office/drawing/2016/5/11/chartex" xmlns:cx6="http://schemas.microsoft.com/office/drawing/2016/5/12/chartex" xmlns:cx7="http://schemas.microsoft.com/office/drawing/2016/5/13/chartex" xmlns:cx8="http://schemas.microsoft.com/office/drawing/2016/5/14/chartex" xmlns:mc="http://schemas.openxmlformats.org/markup-compatibility/2006" xmlns:aink="http://schemas.microsoft.com/office/drawing/2016/ink" xmlns:am3d="http://schemas.microsoft.com/office/drawing/2017/model3d" xmlns:o="urn:schemas-microsoft-com:office:office" xmlns:oel="http://schemas.microsoft.com/office/2019/extlst" xmlns:r="http://schemas.openxmlformats.org/officeDocument/2006/relationships" xmlns:m="http://schemas.openxmlformats.org/officeDocument/2006/math" xmlns:v="urn:schemas-microsoft-com:vml" xmlns:wp14="http://schemas.microsoft.com/office/word/2010/wordprocessingDrawing" xmlns:wp="http://schemas.openxmlformats.org/drawingml/2006/wordprocessingDrawing" xmlns:w10="urn:schemas-microsoft-com:office:word" xmlns:w="http://schemas.openxmlformats.org/wordprocessingml/2006/main" xmlns:w14="http://schemas.microsoft.com/office/word/2010/wordml" xmlns:w15="http://schemas.microsoft.com/office/word/2012/wordml" xmlns:w16cex="http://schemas.microsoft.com/office/word/2018/wordml/cex" xmlns:w16cid="http://schemas.microsoft.com/office/word/2016/wordml/cid" xmlns:w16="http://schemas.microsoft.com/office/word/2018/wordml" xmlns:w16sdtdh="http://schemas.microsoft.com/office/word/2020/wordml/sdtdatahash" xmlns:w16se="http://schemas.microsoft.com/office/word/2015/wordml/symex" xmlns:wpg="http://schemas.microsoft.com/office/word/2010/wordprocessingGroup" xmlns:wpi="http://schemas.microsoft.com/office/word/2010/wordprocessingInk" xmlns:wne="http://schemas.microsoft.com/office/word/2006/wordml" xmlns:wps="http://schemas.microsoft.com/office/word/2010/wordprocessingShape" mc:Ignorable="w14 w15 w16se w16cid w16 w16cex w16sdtdh wp14">
+<w:document xmlns:wpc="http://schemas.microsoft.com/office/word/2010/wordprocessingCanvas" xmlns:cx="http://schemas.microsoft.com/office/drawing/2014/chartex" xmlns:cx1="http://schemas.microsoft.com/office/drawing/2015/9/8/chartex" xmlns:cx2="http://schemas.microsoft.com/office/drawing/2015/10/21/chartex" xmlns:cx3="http://schemas.microsoft.com/office/drawing/2016/5/9/chartex" xmlns:cx4="http://schemas.microsoft.com/office/drawing/2016/5/10/chartex" xmlns:cx5="http://schemas.microsoft.com/office/drawing/2016/5/11/chartex" xmlns:cx6="http://schemas.microsoft.com/office/drawing/2016/5/12/chartex" xmlns:cx7="http://schemas.microsoft.com/office/drawing/2016/5/13/chartex" xmlns:cx8="http://schemas.microsoft.com/office/drawing/2016/5/14/chartex" xmlns:mc="http://schemas.openxmlformats.org/markup-compatibility/2006" xmlns:aink="http://schemas.microsoft.com/office/drawing/2016/ink" xmlns:am3d="http://schemas.microsoft.com/office/drawing/2017/model3d" xmlns:o="urn:schemas-microsoft-com:office:office" xmlns:r="http://schemas.openxmlformats.org/officeDocument/2006/relationships" xmlns:m="http://schemas.openxmlformats.org/officeDocument/2006/math" xmlns:v="urn:schemas-microsoft-com:vml" xmlns:wp14="http://schemas.microsoft.com/office/word/2010/wordprocessingDrawing" xmlns:wp="http://schemas.openxmlformats.org/drawingml/2006/wordprocessingDrawing" xmlns:w10="urn:schemas-microsoft-com:office:word" xmlns:w="http://schemas.openxmlformats.org/wordprocessingml/2006/main" xmlns:w14="http://schemas.microsoft.com/office/word/2010/wordml" xmlns:w15="http://schemas.microsoft.com/office/word/2012/wordml" xmlns:w16cid="http://schemas.microsoft.com/office/word/2016/wordml/cid" xmlns:w16se="http://schemas.microsoft.com/office/word/2015/wordml/symex" xmlns:wpg="http://schemas.microsoft.com/office/word/2010/wordprocessingGroup" xmlns:wpi="http://schemas.microsoft.com/office/word/2010/wordprocessingInk" xmlns:wne="http://schemas.microsoft.com/office/word/2006/wordml" xmlns:wps="http://schemas.microsoft.com/office/word/2010/wordprocessingShape" mc:Ignorable="w14 w15 w16se w16cid wp14">
   <w:body>
     <w:p>
       <w:r>
@@ -27,36 +27,28 @@
         <w:t xml:space="preserve"> results.</w:t>
       </w:r>
       <w:r>
-        <w:t xml:space="preserve">  Biodiversity is definitely a community </w:t>
-      </w:r>
-      <w:proofErr w:type="gramStart"/>
-      <w:r>
-        <w:t>aspect</w:t>
-      </w:r>
-      <w:proofErr w:type="gramEnd"/>
-      <w:r>
-        <w:t xml:space="preserve"> but it’s rarely considered community composition.</w:t>
-      </w:r>
-    </w:p>
-    <w:p/>
-    <w:p>
-      <w:pPr>
-        <w:rPr>
-          <w:color w:val="385623" w:themeColor="accent6" w:themeShade="80"/>
-        </w:rPr>
-      </w:pPr>
-      <w:r>
-        <w:rPr>
-          <w:color w:val="385623" w:themeColor="accent6" w:themeShade="80"/>
-        </w:rPr>
-        <w:t>We had made an n</w:t>
+        <w:t xml:space="preserve">  Biodiversity is definitely a community aspect but it’s rarely considered community composition.</w:t>
+      </w:r>
+    </w:p>
+    <w:p/>
+    <w:p>
+      <w:pPr>
+        <w:rPr>
+          <w:color w:val="385623" w:themeColor="accent6" w:themeShade="80"/>
+        </w:rPr>
+      </w:pPr>
+      <w:r>
+        <w:rPr>
+          <w:color w:val="385623" w:themeColor="accent6" w:themeShade="80"/>
+        </w:rPr>
+        <w:t xml:space="preserve">We had made an </w:t>
       </w:r>
       <w:proofErr w:type="spellStart"/>
       <w:r>
         <w:rPr>
           <w:color w:val="385623" w:themeColor="accent6" w:themeShade="80"/>
         </w:rPr>
-        <w:t>MDS</w:t>
+        <w:t>nMDS</w:t>
       </w:r>
       <w:proofErr w:type="spellEnd"/>
       <w:r>
@@ -69,15 +61,7 @@
     <w:p/>
     <w:p>
       <w:r>
-        <w:t xml:space="preserve">Evenness: What does evenness tell you that “more rare species” </w:t>
-      </w:r>
-      <w:proofErr w:type="gramStart"/>
-      <w:r>
-        <w:t>doesn’t</w:t>
-      </w:r>
-      <w:proofErr w:type="gramEnd"/>
-      <w:r>
-        <w:t>.  My personal opinion is that evenness is regularly calculated and rarely relevant.  A large part of the “rarely relevant” is that evenness is very dependent on sampling effort.  Consider a plant population with 5 relatively common species and 95 relatively rare species.  If you sample a few plants (e.g. 100) you’ll probably see all 5 common species and few of the rare species.  Relatively high evenness.  If you look at 1000 plants, you’ll still see the 5 common species and a lot more of the rare species, much lower evenness.  Same population, different effort, different evenness.</w:t>
+        <w:t>Evenness: What does evenness tell you that “more rare species” doesn’t.  My personal opinion is that evenness is regularly calculated and rarely relevant.  A large part of the “rarely relevant” is that evenness is very dependent on sampling effort.  Consider a plant population with 5 relatively common species and 95 relatively rare species.  If you sample a few plants (e.g. 100) you’ll probably see all 5 common species and few of the rare species.  Relatively high evenness.  If you look at 1000 plants, you’ll still see the 5 common species and a lot more of the rare species, much lower evenness.  Same population, different effort, different evenness.</w:t>
       </w:r>
     </w:p>
     <w:p/>
@@ -185,15 +169,7 @@
         <w:t>Chapter 4 title: Why do you call the simulations “retrospective”?</w:t>
       </w:r>
       <w:r>
-        <w:t xml:space="preserve">  I almost asked about this in the oral, but decided not to.  Prospective analyses </w:t>
-      </w:r>
-      <w:proofErr w:type="gramStart"/>
-      <w:r>
-        <w:t>ask</w:t>
-      </w:r>
-      <w:proofErr w:type="gramEnd"/>
-      <w:r>
-        <w:t xml:space="preserve"> “what will happen?”.  Retrospective analyses look for explanation of what has already happened (e.g. a life-table-response-experiment).  My sense is that the simulations are asking “what will happen when I change the fecundity?”, which sounds prospective, not retrospective. </w:t>
+        <w:t xml:space="preserve">  I almost asked about this in the oral, but decided not to.  Prospective analyses ask “what will happen?”.  Retrospective analyses look for explanation of what has already happened (e.g. a life-table-response-experiment).  My sense is that the simulations are asking “what will happen when I change the fecundity?”, which sounds prospective, not retrospective. </w:t>
       </w:r>
     </w:p>
     <w:p/>
@@ -221,15 +197,7 @@
         </w:numPr>
       </w:pPr>
       <w:r>
-        <w:t xml:space="preserve">Be careful of the ordering and labelling of periodic matrices. The product generates B_1 * B_2 … B_H.   You </w:t>
-      </w:r>
-      <w:proofErr w:type="gramStart"/>
-      <w:r>
-        <w:t>probably want</w:t>
-      </w:r>
-      <w:proofErr w:type="gramEnd"/>
-      <w:r>
-        <w:t xml:space="preserve"> B_H B_{H-1} … B_1.</w:t>
+        <w:t>Be careful of the ordering and labelling of periodic matrices. The product generates B_1 * B_2 … B_H.   You probably want B_H B_{H-1} … B_1.</w:t>
       </w:r>
     </w:p>
     <w:p>
@@ -265,15 +233,7 @@
     </w:p>
     <w:p>
       <w:r>
-        <w:t>3) Explanation below the equation.  “</w:t>
-      </w:r>
-      <w:proofErr w:type="gramStart"/>
-      <w:r>
-        <w:t>population</w:t>
-      </w:r>
-      <w:proofErr w:type="gramEnd"/>
-      <w:r>
-        <w:t xml:space="preserve"> transition matrix during summer” implies one </w:t>
+        <w:t xml:space="preserve">3) Explanation below the equation.  “population transition matrix during summer” implies one </w:t>
       </w:r>
       <w:proofErr w:type="spellStart"/>
       <w:r>
@@ -315,76 +275,48 @@
         <w:rPr>
           <w:color w:val="385623" w:themeColor="accent6" w:themeShade="80"/>
         </w:rPr>
+        <w:t xml:space="preserve">The A’s are the product of all the six </w:t>
+      </w:r>
+      <w:proofErr w:type="spellStart"/>
+      <w:r>
+        <w:rPr>
+          <w:color w:val="385623" w:themeColor="accent6" w:themeShade="80"/>
+        </w:rPr>
+        <w:t>B_h</w:t>
+      </w:r>
+      <w:proofErr w:type="spellEnd"/>
+      <w:r>
+        <w:rPr>
+          <w:color w:val="385623" w:themeColor="accent6" w:themeShade="80"/>
+        </w:rPr>
+        <w:t xml:space="preserve"> in one crop phase, from spring tillage through overwinter</w:t>
+      </w:r>
+    </w:p>
+    <w:p>
+      <w:pPr>
+        <w:rPr>
+          <w:color w:val="385623" w:themeColor="accent6" w:themeShade="80"/>
+        </w:rPr>
+      </w:pPr>
+      <w:r>
+        <w:rPr>
+          <w:color w:val="385623" w:themeColor="accent6" w:themeShade="80"/>
+        </w:rPr>
         <w:t xml:space="preserve">The </w:t>
       </w:r>
-      <w:proofErr w:type="gramStart"/>
-      <w:r>
-        <w:rPr>
-          <w:color w:val="385623" w:themeColor="accent6" w:themeShade="80"/>
-        </w:rPr>
-        <w:t>A’s</w:t>
-      </w:r>
-      <w:proofErr w:type="gramEnd"/>
-      <w:r>
-        <w:rPr>
-          <w:color w:val="385623" w:themeColor="accent6" w:themeShade="80"/>
-        </w:rPr>
-        <w:t xml:space="preserve"> are the product of all the six </w:t>
-      </w:r>
       <w:proofErr w:type="spellStart"/>
       <w:r>
         <w:rPr>
           <w:color w:val="385623" w:themeColor="accent6" w:themeShade="80"/>
         </w:rPr>
-        <w:t>B_h</w:t>
+        <w:t>P_rw’s</w:t>
       </w:r>
       <w:proofErr w:type="spellEnd"/>
       <w:r>
         <w:rPr>
           <w:color w:val="385623" w:themeColor="accent6" w:themeShade="80"/>
         </w:rPr>
-        <w:t xml:space="preserve"> in one crop phase, from spring tillage through overwinter</w:t>
-      </w:r>
-    </w:p>
-    <w:p>
-      <w:pPr>
-        <w:rPr>
-          <w:color w:val="385623" w:themeColor="accent6" w:themeShade="80"/>
-        </w:rPr>
-      </w:pPr>
-      <w:r>
-        <w:rPr>
-          <w:color w:val="385623" w:themeColor="accent6" w:themeShade="80"/>
-        </w:rPr>
-        <w:t xml:space="preserve">The </w:t>
-      </w:r>
-      <w:proofErr w:type="spellStart"/>
-      <w:r>
-        <w:rPr>
-          <w:color w:val="385623" w:themeColor="accent6" w:themeShade="80"/>
-        </w:rPr>
-        <w:t>P_rw’s</w:t>
-      </w:r>
-      <w:proofErr w:type="spellEnd"/>
-      <w:r>
-        <w:rPr>
-          <w:color w:val="385623" w:themeColor="accent6" w:themeShade="80"/>
-        </w:rPr>
-        <w:t xml:space="preserve"> are the product of all the </w:t>
-      </w:r>
-      <w:proofErr w:type="gramStart"/>
-      <w:r>
-        <w:rPr>
-          <w:color w:val="385623" w:themeColor="accent6" w:themeShade="80"/>
-        </w:rPr>
-        <w:t>A’s</w:t>
-      </w:r>
-      <w:proofErr w:type="gramEnd"/>
-      <w:r>
-        <w:rPr>
-          <w:color w:val="385623" w:themeColor="accent6" w:themeShade="80"/>
-        </w:rPr>
-        <w:t xml:space="preserve"> within one rotation x corn weed management. </w:t>
+        <w:t xml:space="preserve"> are the product of all the A’s within one rotation x corn weed management. </w:t>
       </w:r>
     </w:p>
     <w:p/>
@@ -532,11 +464,102 @@
         <w:rPr>
           <w:color w:val="385623" w:themeColor="accent6" w:themeShade="80"/>
         </w:rPr>
-        <w:t>plant weight was used first, then average.</w:t>
-      </w:r>
-    </w:p>
-    <w:p>
-      <w:r>
+        <w:t xml:space="preserve">log </w:t>
+      </w:r>
+      <w:r>
+        <w:rPr>
+          <w:color w:val="385623" w:themeColor="accent6" w:themeShade="80"/>
+        </w:rPr>
+        <w:t>plant weight was used first</w:t>
+      </w:r>
+      <w:r>
+        <w:rPr>
+          <w:color w:val="385623" w:themeColor="accent6" w:themeShade="80"/>
+        </w:rPr>
+        <w:t xml:space="preserve"> in a Crop ID x corn weed management treatment specific equation of general form [Y = </w:t>
+      </w:r>
+      <w:proofErr w:type="spellStart"/>
+      <w:r>
+        <w:rPr>
+          <w:color w:val="385623" w:themeColor="accent6" w:themeShade="80"/>
+        </w:rPr>
+        <w:t>aX</w:t>
+      </w:r>
+      <w:proofErr w:type="spellEnd"/>
+      <w:r>
+        <w:rPr>
+          <w:color w:val="385623" w:themeColor="accent6" w:themeShade="80"/>
+        </w:rPr>
+        <w:t xml:space="preserve"> + b]</w:t>
+      </w:r>
+      <w:r>
+        <w:rPr>
+          <w:color w:val="385623" w:themeColor="accent6" w:themeShade="80"/>
+        </w:rPr>
+        <w:t>, then average</w:t>
+      </w:r>
+      <w:r>
+        <w:rPr>
+          <w:color w:val="385623" w:themeColor="accent6" w:themeShade="80"/>
+        </w:rPr>
+        <w:t xml:space="preserve"> for cohort value</w:t>
+      </w:r>
+      <w:r>
+        <w:rPr>
+          <w:color w:val="385623" w:themeColor="accent6" w:themeShade="80"/>
+        </w:rPr>
+        <w:t>.</w:t>
+      </w:r>
+      <w:r>
+        <w:rPr>
+          <w:color w:val="385623" w:themeColor="accent6" w:themeShade="80"/>
+        </w:rPr>
+        <w:t xml:space="preserve"> Y = </w:t>
+      </w:r>
+      <w:proofErr w:type="gramStart"/>
+      <w:r>
+        <w:rPr>
+          <w:color w:val="385623" w:themeColor="accent6" w:themeShade="80"/>
+        </w:rPr>
+        <w:t>log(</w:t>
+      </w:r>
+      <w:proofErr w:type="gramEnd"/>
+      <w:r>
+        <w:rPr>
+          <w:color w:val="385623" w:themeColor="accent6" w:themeShade="80"/>
+        </w:rPr>
+        <w:t>seed + 1); X = log(Weight + 0.005); a and b specific to each</w:t>
+      </w:r>
+      <w:r>
+        <w:rPr>
+          <w:color w:val="385623" w:themeColor="accent6" w:themeShade="80"/>
+        </w:rPr>
+        <w:t xml:space="preserve"> Crop ID x corn weed management treatment</w:t>
+      </w:r>
+      <w:r>
+        <w:rPr>
+          <w:color w:val="385623" w:themeColor="accent6" w:themeShade="80"/>
+        </w:rPr>
+        <w:t xml:space="preserve">. </w:t>
+      </w:r>
+    </w:p>
+    <w:p>
+      <w:pPr>
+        <w:rPr>
+          <w:color w:val="385623" w:themeColor="accent6" w:themeShade="80"/>
+        </w:rPr>
+      </w:pPr>
+    </w:p>
+    <w:p>
+      <w:pPr>
+        <w:rPr>
+          <w:color w:val="385623" w:themeColor="accent6" w:themeShade="80"/>
+        </w:rPr>
+      </w:pPr>
+    </w:p>
+    <w:p>
+      <w:r>
+        <w:lastRenderedPageBreak/>
         <w:t xml:space="preserve">2) When you predicted </w:t>
       </w:r>
       <w:r>
@@ -601,6 +624,133 @@
         </w:rPr>
         <w:t>.</w:t>
       </w:r>
+      <w:r>
+        <w:rPr>
+          <w:color w:val="385623" w:themeColor="accent6" w:themeShade="80"/>
+        </w:rPr>
+        <w:t xml:space="preserve"> </w:t>
+      </w:r>
+      <w:r>
+        <w:rPr>
+          <w:color w:val="385623" w:themeColor="accent6" w:themeShade="80"/>
+        </w:rPr>
+        <w:t xml:space="preserve">In each row of the </w:t>
+      </w:r>
+      <w:proofErr w:type="spellStart"/>
+      <w:r>
+        <w:rPr>
+          <w:color w:val="385623" w:themeColor="accent6" w:themeShade="80"/>
+        </w:rPr>
+        <w:t>dataframe</w:t>
+      </w:r>
+      <w:proofErr w:type="spellEnd"/>
+      <w:r>
+        <w:rPr>
+          <w:color w:val="385623" w:themeColor="accent6" w:themeShade="80"/>
+        </w:rPr>
+        <w:t xml:space="preserve"> of the estimated number of seis are calculated </w:t>
+      </w:r>
+      <w:proofErr w:type="gramStart"/>
+      <w:r>
+        <w:rPr>
+          <w:color w:val="385623" w:themeColor="accent6" w:themeShade="80"/>
+        </w:rPr>
+        <w:t>follows :</w:t>
+      </w:r>
+      <w:proofErr w:type="gramEnd"/>
+    </w:p>
+    <w:p>
+      <w:pPr>
+        <w:pStyle w:val="ListParagraph"/>
+        <w:numPr>
+          <w:ilvl w:val="0"/>
+          <w:numId w:val="4"/>
+        </w:numPr>
+        <w:rPr>
+          <w:color w:val="385623" w:themeColor="accent6" w:themeShade="80"/>
+        </w:rPr>
+      </w:pPr>
+      <w:proofErr w:type="gramStart"/>
+      <w:r>
+        <w:rPr>
+          <w:color w:val="385623" w:themeColor="accent6" w:themeShade="80"/>
+        </w:rPr>
+        <w:t>log(</w:t>
+      </w:r>
+      <w:proofErr w:type="gramEnd"/>
+      <w:r>
+        <w:rPr>
+          <w:color w:val="385623" w:themeColor="accent6" w:themeShade="80"/>
+        </w:rPr>
+        <w:t xml:space="preserve">seed + 1) = Y = a*log(Weight + 0.005) + b </w:t>
+      </w:r>
+    </w:p>
+    <w:p>
+      <w:pPr>
+        <w:pStyle w:val="ListParagraph"/>
+        <w:numPr>
+          <w:ilvl w:val="0"/>
+          <w:numId w:val="4"/>
+        </w:numPr>
+        <w:rPr>
+          <w:color w:val="385623" w:themeColor="accent6" w:themeShade="80"/>
+        </w:rPr>
+      </w:pPr>
+      <w:proofErr w:type="gramStart"/>
+      <w:r>
+        <w:rPr>
+          <w:color w:val="385623" w:themeColor="accent6" w:themeShade="80"/>
+        </w:rPr>
+        <w:t>var[</w:t>
+      </w:r>
+      <w:proofErr w:type="gramEnd"/>
+      <w:r>
+        <w:rPr>
+          <w:color w:val="385623" w:themeColor="accent6" w:themeShade="80"/>
+        </w:rPr>
+        <w:t>log(seed + 1)] = var(Y)</w:t>
+      </w:r>
+    </w:p>
+    <w:p>
+      <w:pPr>
+        <w:pStyle w:val="ListParagraph"/>
+        <w:numPr>
+          <w:ilvl w:val="0"/>
+          <w:numId w:val="4"/>
+        </w:numPr>
+        <w:rPr>
+          <w:color w:val="385623" w:themeColor="accent6" w:themeShade="80"/>
+        </w:rPr>
+      </w:pPr>
+      <w:r>
+        <w:rPr>
+          <w:color w:val="385623" w:themeColor="accent6" w:themeShade="80"/>
+        </w:rPr>
+        <w:t xml:space="preserve">Seed = </w:t>
+      </w:r>
+      <w:proofErr w:type="gramStart"/>
+      <w:r>
+        <w:rPr>
+          <w:color w:val="385623" w:themeColor="accent6" w:themeShade="80"/>
+        </w:rPr>
+        <w:t>exp[</w:t>
+      </w:r>
+      <w:proofErr w:type="gramEnd"/>
+      <w:r>
+        <w:rPr>
+          <w:color w:val="385623" w:themeColor="accent6" w:themeShade="80"/>
+        </w:rPr>
+        <w:t>Y + var(Y)/2] - 1</w:t>
+      </w:r>
+    </w:p>
+    <w:p>
+      <w:pPr>
+        <w:rPr>
+          <w:color w:val="385623" w:themeColor="accent6" w:themeShade="80"/>
+        </w:rPr>
+      </w:pPr>
+      <w:bookmarkStart w:id="0" w:name="_GoBack"/>
+      <w:bookmarkEnd w:id="0"/>
     </w:p>
     <w:p/>
     <w:p>
@@ -625,15 +775,7 @@
     <w:p/>
     <w:p>
       <w:r>
-        <w:t xml:space="preserve">P 162: Do you show the relationship between emergence delay and decreased fecundity?  This has between year and within year (between cohort) </w:t>
-      </w:r>
-      <w:proofErr w:type="gramStart"/>
-      <w:r>
-        <w:t>consequences, because</w:t>
-      </w:r>
-      <w:proofErr w:type="gramEnd"/>
-      <w:r>
-        <w:t xml:space="preserve"> cohort 1 emerges at different times (Table 4.1?).</w:t>
+        <w:t>P 162: Do you show the relationship between emergence delay and decreased fecundity?  This has between year and within year (between cohort) consequences, because cohort 1 emerges at different times (Table 4.1?).</w:t>
       </w:r>
     </w:p>
     <w:p/>
@@ -780,7 +922,7 @@
 </file>
 
 <file path=word/numbering.xml><?xml version="1.0" encoding="utf-8"?>
-<w:numbering xmlns:wpc="http://schemas.microsoft.com/office/word/2010/wordprocessingCanvas" xmlns:cx="http://schemas.microsoft.com/office/drawing/2014/chartex" xmlns:cx1="http://schemas.microsoft.com/office/drawing/2015/9/8/chartex" xmlns:cx2="http://schemas.microsoft.com/office/drawing/2015/10/21/chartex" xmlns:cx3="http://schemas.microsoft.com/office/drawing/2016/5/9/chartex" xmlns:cx4="http://schemas.microsoft.com/office/drawing/2016/5/10/chartex" xmlns:cx5="http://schemas.microsoft.com/office/drawing/2016/5/11/chartex" xmlns:cx6="http://schemas.microsoft.com/office/drawing/2016/5/12/chartex" xmlns:cx7="http://schemas.microsoft.com/office/drawing/2016/5/13/chartex" xmlns:cx8="http://schemas.microsoft.com/office/drawing/2016/5/14/chartex" xmlns:mc="http://schemas.openxmlformats.org/markup-compatibility/2006" xmlns:aink="http://schemas.microsoft.com/office/drawing/2016/ink" xmlns:am3d="http://schemas.microsoft.com/office/drawing/2017/model3d" xmlns:o="urn:schemas-microsoft-com:office:office" xmlns:oel="http://schemas.microsoft.com/office/2019/extlst" xmlns:r="http://schemas.openxmlformats.org/officeDocument/2006/relationships" xmlns:m="http://schemas.openxmlformats.org/officeDocument/2006/math" xmlns:v="urn:schemas-microsoft-com:vml" xmlns:wp14="http://schemas.microsoft.com/office/word/2010/wordprocessingDrawing" xmlns:wp="http://schemas.openxmlformats.org/drawingml/2006/wordprocessingDrawing" xmlns:w10="urn:schemas-microsoft-com:office:word" xmlns:w="http://schemas.openxmlformats.org/wordprocessingml/2006/main" xmlns:w14="http://schemas.microsoft.com/office/word/2010/wordml" xmlns:w15="http://schemas.microsoft.com/office/word/2012/wordml" xmlns:w16cex="http://schemas.microsoft.com/office/word/2018/wordml/cex" xmlns:w16cid="http://schemas.microsoft.com/office/word/2016/wordml/cid" xmlns:w16="http://schemas.microsoft.com/office/word/2018/wordml" xmlns:w16sdtdh="http://schemas.microsoft.com/office/word/2020/wordml/sdtdatahash" xmlns:w16se="http://schemas.microsoft.com/office/word/2015/wordml/symex" xmlns:wpg="http://schemas.microsoft.com/office/word/2010/wordprocessingGroup" xmlns:wpi="http://schemas.microsoft.com/office/word/2010/wordprocessingInk" xmlns:wne="http://schemas.microsoft.com/office/word/2006/wordml" xmlns:wps="http://schemas.microsoft.com/office/word/2010/wordprocessingShape" mc:Ignorable="w14 w15 w16se w16cid w16 w16cex w16sdtdh wp14">
+<w:numbering xmlns:wpc="http://schemas.microsoft.com/office/word/2010/wordprocessingCanvas" xmlns:cx="http://schemas.microsoft.com/office/drawing/2014/chartex" xmlns:cx1="http://schemas.microsoft.com/office/drawing/2015/9/8/chartex" xmlns:cx2="http://schemas.microsoft.com/office/drawing/2015/10/21/chartex" xmlns:cx3="http://schemas.microsoft.com/office/drawing/2016/5/9/chartex" xmlns:cx4="http://schemas.microsoft.com/office/drawing/2016/5/10/chartex" xmlns:cx5="http://schemas.microsoft.com/office/drawing/2016/5/11/chartex" xmlns:cx6="http://schemas.microsoft.com/office/drawing/2016/5/12/chartex" xmlns:cx7="http://schemas.microsoft.com/office/drawing/2016/5/13/chartex" xmlns:cx8="http://schemas.microsoft.com/office/drawing/2016/5/14/chartex" xmlns:mc="http://schemas.openxmlformats.org/markup-compatibility/2006" xmlns:aink="http://schemas.microsoft.com/office/drawing/2016/ink" xmlns:am3d="http://schemas.microsoft.com/office/drawing/2017/model3d" xmlns:o="urn:schemas-microsoft-com:office:office" xmlns:r="http://schemas.openxmlformats.org/officeDocument/2006/relationships" xmlns:m="http://schemas.openxmlformats.org/officeDocument/2006/math" xmlns:v="urn:schemas-microsoft-com:vml" xmlns:wp14="http://schemas.microsoft.com/office/word/2010/wordprocessingDrawing" xmlns:wp="http://schemas.openxmlformats.org/drawingml/2006/wordprocessingDrawing" xmlns:w10="urn:schemas-microsoft-com:office:word" xmlns:w="http://schemas.openxmlformats.org/wordprocessingml/2006/main" xmlns:w14="http://schemas.microsoft.com/office/word/2010/wordml" xmlns:w15="http://schemas.microsoft.com/office/word/2012/wordml" xmlns:w16cid="http://schemas.microsoft.com/office/word/2016/wordml/cid" xmlns:w16se="http://schemas.microsoft.com/office/word/2015/wordml/symex" xmlns:wpg="http://schemas.microsoft.com/office/word/2010/wordprocessingGroup" xmlns:wpi="http://schemas.microsoft.com/office/word/2010/wordprocessingInk" xmlns:wne="http://schemas.microsoft.com/office/word/2006/wordml" xmlns:wps="http://schemas.microsoft.com/office/word/2010/wordprocessingShape" mc:Ignorable="w14 w15 w16se w16cid wp14">
   <w:abstractNum w:abstractNumId="0" w15:restartNumberingAfterBreak="0">
     <w:nsid w:val="1B3A2353"/>
     <w:multiLevelType w:val="hybridMultilevel"/>
@@ -871,6 +1013,118 @@
     </w:lvl>
   </w:abstractNum>
   <w:abstractNum w:abstractNumId="1" w15:restartNumberingAfterBreak="0">
+    <w:nsid w:val="57C97598"/>
+    <w:multiLevelType w:val="hybridMultilevel"/>
+    <w:tmpl w:val="D3D6533A"/>
+    <w:lvl w:ilvl="0" w:tplc="D7C68550">
+      <w:numFmt w:val="bullet"/>
+      <w:lvlText w:val="-"/>
+      <w:lvlJc w:val="left"/>
+      <w:pPr>
+        <w:ind w:left="720" w:hanging="360"/>
+      </w:pPr>
+      <w:rPr>
+        <w:rFonts w:ascii="Calibri" w:eastAsiaTheme="minorHAnsi" w:hAnsi="Calibri" w:cs="Calibri" w:hint="default"/>
+      </w:rPr>
+    </w:lvl>
+    <w:lvl w:ilvl="1" w:tplc="04090003" w:tentative="1">
+      <w:start w:val="1"/>
+      <w:numFmt w:val="bullet"/>
+      <w:lvlText w:val="o"/>
+      <w:lvlJc w:val="left"/>
+      <w:pPr>
+        <w:ind w:left="1440" w:hanging="360"/>
+      </w:pPr>
+      <w:rPr>
+        <w:rFonts w:ascii="Courier New" w:hAnsi="Courier New" w:cs="Courier New" w:hint="default"/>
+      </w:rPr>
+    </w:lvl>
+    <w:lvl w:ilvl="2" w:tplc="04090005" w:tentative="1">
+      <w:start w:val="1"/>
+      <w:numFmt w:val="bullet"/>
+      <w:lvlText w:val=""/>
+      <w:lvlJc w:val="left"/>
+      <w:pPr>
+        <w:ind w:left="2160" w:hanging="360"/>
+      </w:pPr>
+      <w:rPr>
+        <w:rFonts w:ascii="Wingdings" w:hAnsi="Wingdings" w:hint="default"/>
+      </w:rPr>
+    </w:lvl>
+    <w:lvl w:ilvl="3" w:tplc="04090001" w:tentative="1">
+      <w:start w:val="1"/>
+      <w:numFmt w:val="bullet"/>
+      <w:lvlText w:val=""/>
+      <w:lvlJc w:val="left"/>
+      <w:pPr>
+        <w:ind w:left="2880" w:hanging="360"/>
+      </w:pPr>
+      <w:rPr>
+        <w:rFonts w:ascii="Symbol" w:hAnsi="Symbol" w:hint="default"/>
+      </w:rPr>
+    </w:lvl>
+    <w:lvl w:ilvl="4" w:tplc="04090003" w:tentative="1">
+      <w:start w:val="1"/>
+      <w:numFmt w:val="bullet"/>
+      <w:lvlText w:val="o"/>
+      <w:lvlJc w:val="left"/>
+      <w:pPr>
+        <w:ind w:left="3600" w:hanging="360"/>
+      </w:pPr>
+      <w:rPr>
+        <w:rFonts w:ascii="Courier New" w:hAnsi="Courier New" w:cs="Courier New" w:hint="default"/>
+      </w:rPr>
+    </w:lvl>
+    <w:lvl w:ilvl="5" w:tplc="04090005" w:tentative="1">
+      <w:start w:val="1"/>
+      <w:numFmt w:val="bullet"/>
+      <w:lvlText w:val=""/>
+      <w:lvlJc w:val="left"/>
+      <w:pPr>
+        <w:ind w:left="4320" w:hanging="360"/>
+      </w:pPr>
+      <w:rPr>
+        <w:rFonts w:ascii="Wingdings" w:hAnsi="Wingdings" w:hint="default"/>
+      </w:rPr>
+    </w:lvl>
+    <w:lvl w:ilvl="6" w:tplc="04090001" w:tentative="1">
+      <w:start w:val="1"/>
+      <w:numFmt w:val="bullet"/>
+      <w:lvlText w:val=""/>
+      <w:lvlJc w:val="left"/>
+      <w:pPr>
+        <w:ind w:left="5040" w:hanging="360"/>
+      </w:pPr>
+      <w:rPr>
+        <w:rFonts w:ascii="Symbol" w:hAnsi="Symbol" w:hint="default"/>
+      </w:rPr>
+    </w:lvl>
+    <w:lvl w:ilvl="7" w:tplc="04090003" w:tentative="1">
+      <w:start w:val="1"/>
+      <w:numFmt w:val="bullet"/>
+      <w:lvlText w:val="o"/>
+      <w:lvlJc w:val="left"/>
+      <w:pPr>
+        <w:ind w:left="5760" w:hanging="360"/>
+      </w:pPr>
+      <w:rPr>
+        <w:rFonts w:ascii="Courier New" w:hAnsi="Courier New" w:cs="Courier New" w:hint="default"/>
+      </w:rPr>
+    </w:lvl>
+    <w:lvl w:ilvl="8" w:tplc="04090005" w:tentative="1">
+      <w:start w:val="1"/>
+      <w:numFmt w:val="bullet"/>
+      <w:lvlText w:val=""/>
+      <w:lvlJc w:val="left"/>
+      <w:pPr>
+        <w:ind w:left="6480" w:hanging="360"/>
+      </w:pPr>
+      <w:rPr>
+        <w:rFonts w:ascii="Wingdings" w:hAnsi="Wingdings" w:hint="default"/>
+      </w:rPr>
+    </w:lvl>
+  </w:abstractNum>
+  <w:abstractNum w:abstractNumId="2" w15:restartNumberingAfterBreak="0">
     <w:nsid w:val="69104AE0"/>
     <w:multiLevelType w:val="hybridMultilevel"/>
     <w:tmpl w:val="45C4D8C2"/>
@@ -959,17 +1213,136 @@
       </w:pPr>
     </w:lvl>
   </w:abstractNum>
-  <w:num w:numId="1" w16cid:durableId="1939177017">
+  <w:abstractNum w:abstractNumId="3" w15:restartNumberingAfterBreak="0">
+    <w:nsid w:val="6F8F1992"/>
+    <w:multiLevelType w:val="hybridMultilevel"/>
+    <w:tmpl w:val="0E30A0FA"/>
+    <w:lvl w:ilvl="0" w:tplc="04090001">
+      <w:start w:val="1"/>
+      <w:numFmt w:val="bullet"/>
+      <w:lvlText w:val=""/>
+      <w:lvlJc w:val="left"/>
+      <w:pPr>
+        <w:ind w:left="720" w:hanging="360"/>
+      </w:pPr>
+      <w:rPr>
+        <w:rFonts w:ascii="Symbol" w:hAnsi="Symbol" w:hint="default"/>
+      </w:rPr>
+    </w:lvl>
+    <w:lvl w:ilvl="1" w:tplc="04090003" w:tentative="1">
+      <w:start w:val="1"/>
+      <w:numFmt w:val="bullet"/>
+      <w:lvlText w:val="o"/>
+      <w:lvlJc w:val="left"/>
+      <w:pPr>
+        <w:ind w:left="1440" w:hanging="360"/>
+      </w:pPr>
+      <w:rPr>
+        <w:rFonts w:ascii="Courier New" w:hAnsi="Courier New" w:cs="Courier New" w:hint="default"/>
+      </w:rPr>
+    </w:lvl>
+    <w:lvl w:ilvl="2" w:tplc="04090005" w:tentative="1">
+      <w:start w:val="1"/>
+      <w:numFmt w:val="bullet"/>
+      <w:lvlText w:val=""/>
+      <w:lvlJc w:val="left"/>
+      <w:pPr>
+        <w:ind w:left="2160" w:hanging="360"/>
+      </w:pPr>
+      <w:rPr>
+        <w:rFonts w:ascii="Wingdings" w:hAnsi="Wingdings" w:hint="default"/>
+      </w:rPr>
+    </w:lvl>
+    <w:lvl w:ilvl="3" w:tplc="04090001" w:tentative="1">
+      <w:start w:val="1"/>
+      <w:numFmt w:val="bullet"/>
+      <w:lvlText w:val=""/>
+      <w:lvlJc w:val="left"/>
+      <w:pPr>
+        <w:ind w:left="2880" w:hanging="360"/>
+      </w:pPr>
+      <w:rPr>
+        <w:rFonts w:ascii="Symbol" w:hAnsi="Symbol" w:hint="default"/>
+      </w:rPr>
+    </w:lvl>
+    <w:lvl w:ilvl="4" w:tplc="04090003" w:tentative="1">
+      <w:start w:val="1"/>
+      <w:numFmt w:val="bullet"/>
+      <w:lvlText w:val="o"/>
+      <w:lvlJc w:val="left"/>
+      <w:pPr>
+        <w:ind w:left="3600" w:hanging="360"/>
+      </w:pPr>
+      <w:rPr>
+        <w:rFonts w:ascii="Courier New" w:hAnsi="Courier New" w:cs="Courier New" w:hint="default"/>
+      </w:rPr>
+    </w:lvl>
+    <w:lvl w:ilvl="5" w:tplc="04090005" w:tentative="1">
+      <w:start w:val="1"/>
+      <w:numFmt w:val="bullet"/>
+      <w:lvlText w:val=""/>
+      <w:lvlJc w:val="left"/>
+      <w:pPr>
+        <w:ind w:left="4320" w:hanging="360"/>
+      </w:pPr>
+      <w:rPr>
+        <w:rFonts w:ascii="Wingdings" w:hAnsi="Wingdings" w:hint="default"/>
+      </w:rPr>
+    </w:lvl>
+    <w:lvl w:ilvl="6" w:tplc="04090001" w:tentative="1">
+      <w:start w:val="1"/>
+      <w:numFmt w:val="bullet"/>
+      <w:lvlText w:val=""/>
+      <w:lvlJc w:val="left"/>
+      <w:pPr>
+        <w:ind w:left="5040" w:hanging="360"/>
+      </w:pPr>
+      <w:rPr>
+        <w:rFonts w:ascii="Symbol" w:hAnsi="Symbol" w:hint="default"/>
+      </w:rPr>
+    </w:lvl>
+    <w:lvl w:ilvl="7" w:tplc="04090003" w:tentative="1">
+      <w:start w:val="1"/>
+      <w:numFmt w:val="bullet"/>
+      <w:lvlText w:val="o"/>
+      <w:lvlJc w:val="left"/>
+      <w:pPr>
+        <w:ind w:left="5760" w:hanging="360"/>
+      </w:pPr>
+      <w:rPr>
+        <w:rFonts w:ascii="Courier New" w:hAnsi="Courier New" w:cs="Courier New" w:hint="default"/>
+      </w:rPr>
+    </w:lvl>
+    <w:lvl w:ilvl="8" w:tplc="04090005" w:tentative="1">
+      <w:start w:val="1"/>
+      <w:numFmt w:val="bullet"/>
+      <w:lvlText w:val=""/>
+      <w:lvlJc w:val="left"/>
+      <w:pPr>
+        <w:ind w:left="6480" w:hanging="360"/>
+      </w:pPr>
+      <w:rPr>
+        <w:rFonts w:ascii="Wingdings" w:hAnsi="Wingdings" w:hint="default"/>
+      </w:rPr>
+    </w:lvl>
+  </w:abstractNum>
+  <w:num w:numId="1">
     <w:abstractNumId w:val="0"/>
   </w:num>
-  <w:num w:numId="2" w16cid:durableId="1650670817">
+  <w:num w:numId="2">
+    <w:abstractNumId w:val="2"/>
+  </w:num>
+  <w:num w:numId="3">
     <w:abstractNumId w:val="1"/>
+  </w:num>
+  <w:num w:numId="4">
+    <w:abstractNumId w:val="3"/>
   </w:num>
 </w:numbering>
 </file>
 
 <file path=word/styles.xml><?xml version="1.0" encoding="utf-8"?>
-<w:styles xmlns:mc="http://schemas.openxmlformats.org/markup-compatibility/2006" xmlns:r="http://schemas.openxmlformats.org/officeDocument/2006/relationships" xmlns:w="http://schemas.openxmlformats.org/wordprocessingml/2006/main" xmlns:w14="http://schemas.microsoft.com/office/word/2010/wordml" xmlns:w15="http://schemas.microsoft.com/office/word/2012/wordml" xmlns:w16cex="http://schemas.microsoft.com/office/word/2018/wordml/cex" xmlns:w16cid="http://schemas.microsoft.com/office/word/2016/wordml/cid" xmlns:w16="http://schemas.microsoft.com/office/word/2018/wordml" xmlns:w16sdtdh="http://schemas.microsoft.com/office/word/2020/wordml/sdtdatahash" xmlns:w16se="http://schemas.microsoft.com/office/word/2015/wordml/symex" mc:Ignorable="w14 w15 w16se w16cid w16 w16cex w16sdtdh">
+<w:styles xmlns:mc="http://schemas.openxmlformats.org/markup-compatibility/2006" xmlns:r="http://schemas.openxmlformats.org/officeDocument/2006/relationships" xmlns:w="http://schemas.openxmlformats.org/wordprocessingml/2006/main" xmlns:w14="http://schemas.microsoft.com/office/word/2010/wordml" xmlns:w15="http://schemas.microsoft.com/office/word/2012/wordml" xmlns:w16cid="http://schemas.microsoft.com/office/word/2016/wordml/cid" xmlns:w16se="http://schemas.microsoft.com/office/word/2015/wordml/symex" mc:Ignorable="w14 w15 w16se w16cid">
   <w:docDefaults>
     <w:rPrDefault>
       <w:rPr>
@@ -981,7 +1354,7 @@
     </w:rPrDefault>
     <w:pPrDefault/>
   </w:docDefaults>
-  <w:latentStyles w:defLockedState="0" w:defUIPriority="99" w:defSemiHidden="0" w:defUnhideWhenUsed="0" w:defQFormat="0" w:count="376">
+  <w:latentStyles w:defLockedState="0" w:defUIPriority="99" w:defSemiHidden="0" w:defUnhideWhenUsed="0" w:defQFormat="0" w:count="375">
     <w:lsdException w:name="Normal" w:uiPriority="0" w:qFormat="1"/>
     <w:lsdException w:name="heading 1" w:uiPriority="9" w:qFormat="1"/>
     <w:lsdException w:name="heading 2" w:semiHidden="1" w:uiPriority="9" w:unhideWhenUsed="1" w:qFormat="1"/>
@@ -1087,6 +1460,7 @@
     <w:lsdException w:name="HTML Sample" w:semiHidden="1" w:unhideWhenUsed="1"/>
     <w:lsdException w:name="HTML Typewriter" w:semiHidden="1" w:unhideWhenUsed="1"/>
     <w:lsdException w:name="HTML Variable" w:semiHidden="1" w:unhideWhenUsed="1"/>
+    <w:lsdException w:name="Normal Table" w:semiHidden="1" w:unhideWhenUsed="1"/>
     <w:lsdException w:name="annotation subject" w:semiHidden="1" w:unhideWhenUsed="1"/>
     <w:lsdException w:name="No List" w:semiHidden="1" w:unhideWhenUsed="1"/>
     <w:lsdException w:name="Outline List 1" w:semiHidden="1" w:unhideWhenUsed="1"/>
@@ -1129,8 +1503,11 @@
     <w:lsdException w:name="Table Contemporary" w:semiHidden="1" w:unhideWhenUsed="1"/>
     <w:lsdException w:name="Table Elegant" w:semiHidden="1" w:unhideWhenUsed="1"/>
     <w:lsdException w:name="Table Professional" w:semiHidden="1" w:unhideWhenUsed="1"/>
+    <w:lsdException w:name="Table Subtle 1" w:semiHidden="1" w:unhideWhenUsed="1"/>
     <w:lsdException w:name="Table Subtle 2" w:semiHidden="1" w:unhideWhenUsed="1"/>
     <w:lsdException w:name="Table Web 1" w:semiHidden="1" w:unhideWhenUsed="1"/>
+    <w:lsdException w:name="Table Web 2" w:semiHidden="1" w:unhideWhenUsed="1"/>
+    <w:lsdException w:name="Table Web 3" w:semiHidden="1" w:unhideWhenUsed="1"/>
     <w:lsdException w:name="Balloon Text" w:semiHidden="1" w:unhideWhenUsed="1"/>
     <w:lsdException w:name="Table Grid" w:uiPriority="39"/>
     <w:lsdException w:name="Table Theme" w:semiHidden="1" w:unhideWhenUsed="1"/>
@@ -1353,7 +1730,6 @@
     <w:lsdException w:name="Smart Hyperlink" w:semiHidden="1" w:unhideWhenUsed="1"/>
     <w:lsdException w:name="Hashtag" w:semiHidden="1" w:unhideWhenUsed="1"/>
     <w:lsdException w:name="Unresolved Mention" w:semiHidden="1" w:unhideWhenUsed="1"/>
-    <w:lsdException w:name="Smart Link" w:semiHidden="1" w:unhideWhenUsed="1"/>
   </w:latentStyles>
   <w:style w:type="paragraph" w:default="1" w:styleId="Normal">
     <w:name w:val="Normal"/>

</xml_diff>